<commit_message>
<txt Adpter> Explicação do padrão adapter. nao usado na pratica
</commit_message>
<xml_diff>
--- a/Padrões de projeto.docx
+++ b/Padrões de projeto.docx
@@ -196,39 +196,76 @@
         </w:rPr>
         <w:t xml:space="preserve">Trabalha com uma forma de comunicação entre </w:t>
       </w:r>
+      <w:r>
+        <w:rPr>
+          <w:lang w:val="pt-BR"/>
+        </w:rPr>
+        <w:t>dependências</w:t>
+      </w:r>
+      <w:r>
+        <w:rPr>
+          <w:lang w:val="pt-BR"/>
+        </w:rPr>
+        <w:t xml:space="preserve"> que necessitam ser executadas após uma alteração na classe informante. Ajuda a eliminar grande acoplamento.</w:t>
+      </w:r>
+    </w:p>
+    <w:p>
+      <w:pPr>
+        <w:rPr>
+          <w:lang w:val="pt-BR"/>
+        </w:rPr>
+      </w:pPr>
+    </w:p>
+    <w:p>
+      <w:pPr>
+        <w:rPr>
+          <w:lang w:val="pt-BR"/>
+        </w:rPr>
+      </w:pPr>
+      <w:r>
+        <w:rPr>
+          <w:lang w:val="pt-BR"/>
+        </w:rPr>
+        <w:t>De estrutura:</w:t>
+      </w:r>
+    </w:p>
+    <w:p>
+      <w:pPr>
+        <w:rPr>
+          <w:lang w:val="pt-BR"/>
+        </w:rPr>
+      </w:pPr>
+      <w:r>
+        <w:rPr>
+          <w:lang w:val="pt-BR"/>
+        </w:rPr>
+        <w:tab/>
+      </w:r>
       <w:proofErr w:type="spellStart"/>
       <w:r>
         <w:rPr>
           <w:lang w:val="pt-BR"/>
         </w:rPr>
-        <w:t>dependencias</w:t>
+        <w:t>Decorator</w:t>
       </w:r>
       <w:proofErr w:type="spellEnd"/>
       <w:r>
         <w:rPr>
           <w:lang w:val="pt-BR"/>
         </w:rPr>
-        <w:t xml:space="preserve"> que necessitam ser executadas após uma alteração na classe informante. Ajuda a eliminar grande acoplamento.</w:t>
-      </w:r>
-    </w:p>
-    <w:p>
-      <w:pPr>
-        <w:rPr>
-          <w:lang w:val="pt-BR"/>
-        </w:rPr>
-      </w:pPr>
-    </w:p>
-    <w:p>
-      <w:pPr>
-        <w:rPr>
-          <w:lang w:val="pt-BR"/>
-        </w:rPr>
-      </w:pPr>
-      <w:r>
-        <w:rPr>
-          <w:lang w:val="pt-BR"/>
-        </w:rPr>
-        <w:t>De estrutura:</w:t>
+        <w:t xml:space="preserve"> – É uma forma de compor (ou decorar como o nome diz) um objeto com outro objeto que pode compor com outro objeto e assim por diante para que haja possibilidade de atribuir responsabilidades extras no sistema.</w:t>
+      </w:r>
+      <w:r>
+        <w:rPr>
+          <w:lang w:val="pt-BR"/>
+        </w:rPr>
+        <w:t xml:space="preserve"> Isso evita a criação de varias classes que </w:t>
+      </w:r>
+      <w:r>
+        <w:rPr>
+          <w:lang w:val="pt-BR"/>
+        </w:rPr>
+        <w:t>teoricamente é um conjunto de outras.</w:t>
       </w:r>
     </w:p>
     <w:p>
@@ -249,226 +286,250 @@
         <w:rPr>
           <w:lang w:val="pt-BR"/>
         </w:rPr>
-        <w:t>Decorator</w:t>
+        <w:t>Adapter</w:t>
       </w:r>
       <w:proofErr w:type="spellEnd"/>
       <w:r>
         <w:rPr>
           <w:lang w:val="pt-BR"/>
         </w:rPr>
-        <w:t xml:space="preserve"> – É uma forma de compor (ou decorar como o nome diz) um objeto com outro objeto que pode compor com outro objeto e assim por diante para que haja possibilidade de atribuir responsabilidades extras no sistema.</w:t>
-      </w:r>
-      <w:r>
-        <w:rPr>
-          <w:lang w:val="pt-BR"/>
-        </w:rPr>
-        <w:t xml:space="preserve"> Isso evita a criação de varias classes que </w:t>
-      </w:r>
-      <w:r>
-        <w:rPr>
-          <w:lang w:val="pt-BR"/>
-        </w:rPr>
-        <w:t>teoricamente é um conjunto de outras.</w:t>
+        <w:t xml:space="preserve"> </w:t>
+      </w:r>
+      <w:r>
+        <w:rPr>
+          <w:lang w:val="pt-BR"/>
+        </w:rPr>
+        <w:t>–</w:t>
+      </w:r>
+      <w:r>
+        <w:rPr>
+          <w:lang w:val="pt-BR"/>
+        </w:rPr>
+        <w:t xml:space="preserve"> </w:t>
+      </w:r>
+      <w:r>
+        <w:rPr>
+          <w:lang w:val="pt-BR"/>
+        </w:rPr>
+        <w:t>Uma classe adaptadora</w:t>
+      </w:r>
+      <w:r>
+        <w:rPr>
+          <w:lang w:val="pt-BR"/>
+        </w:rPr>
+        <w:t xml:space="preserve"> </w:t>
+      </w:r>
+      <w:r>
+        <w:rPr>
+          <w:lang w:val="pt-BR"/>
+        </w:rPr>
+        <w:t>fica</w:t>
+      </w:r>
+      <w:r>
+        <w:rPr>
+          <w:lang w:val="pt-BR"/>
+        </w:rPr>
+        <w:t xml:space="preserve"> responsável pela integração de d</w:t>
+      </w:r>
+      <w:r>
+        <w:rPr>
+          <w:lang w:val="pt-BR"/>
+        </w:rPr>
+        <w:t xml:space="preserve">ois modelos que não se comunicam isoladamente. Isso melhora a utilização de código e possibilita a interação de N objetos </w:t>
+      </w:r>
+      <w:proofErr w:type="spellStart"/>
+      <w:r>
+        <w:rPr>
+          <w:lang w:val="pt-BR"/>
+        </w:rPr>
+        <w:t>incompetiveis</w:t>
+      </w:r>
+      <w:proofErr w:type="spellEnd"/>
+      <w:r>
+        <w:rPr>
+          <w:lang w:val="pt-BR"/>
+        </w:rPr>
+        <w:t>.</w:t>
+      </w:r>
+    </w:p>
+    <w:p>
+      <w:pPr>
+        <w:rPr>
+          <w:u w:val="single"/>
+          <w:lang w:val="pt-BR"/>
+        </w:rPr>
+      </w:pPr>
+    </w:p>
+    <w:p>
+      <w:pPr>
+        <w:rPr>
+          <w:lang w:val="pt-BR"/>
+        </w:rPr>
+      </w:pPr>
+      <w:r>
+        <w:rPr>
+          <w:lang w:val="pt-BR"/>
+        </w:rPr>
+        <w:t>De criação:</w:t>
+      </w:r>
+    </w:p>
+    <w:p>
+      <w:pPr>
+        <w:ind w:firstLine="720"/>
+        <w:rPr>
+          <w:lang w:val="pt-BR"/>
+        </w:rPr>
+      </w:pPr>
+      <w:proofErr w:type="spellStart"/>
+      <w:r>
+        <w:rPr>
+          <w:lang w:val="pt-BR"/>
+        </w:rPr>
+        <w:t>Factory</w:t>
+      </w:r>
+      <w:proofErr w:type="spellEnd"/>
+      <w:r>
+        <w:rPr>
+          <w:lang w:val="pt-BR"/>
+        </w:rPr>
+        <w:t xml:space="preserve"> </w:t>
+      </w:r>
+      <w:proofErr w:type="spellStart"/>
+      <w:r>
+        <w:rPr>
+          <w:lang w:val="pt-BR"/>
+        </w:rPr>
+        <w:t>Method</w:t>
+      </w:r>
+      <w:proofErr w:type="spellEnd"/>
+      <w:r>
+        <w:rPr>
+          <w:lang w:val="pt-BR"/>
+        </w:rPr>
+        <w:t xml:space="preserve"> </w:t>
+      </w:r>
+      <w:r>
+        <w:rPr>
+          <w:lang w:val="pt-BR"/>
+        </w:rPr>
+        <w:t>–</w:t>
+      </w:r>
+      <w:r>
+        <w:rPr>
+          <w:lang w:val="pt-BR"/>
+        </w:rPr>
+        <w:t xml:space="preserve"> Modo de encapsular a criação de novos objetos. Esses novos objetos chamados de produtos são determinados por subclasses da </w:t>
+      </w:r>
+      <w:proofErr w:type="spellStart"/>
+      <w:r>
+        <w:rPr>
+          <w:lang w:val="pt-BR"/>
+        </w:rPr>
+        <w:t>creator</w:t>
+      </w:r>
+      <w:proofErr w:type="spellEnd"/>
+      <w:r>
+        <w:rPr>
+          <w:lang w:val="pt-BR"/>
+        </w:rPr>
+        <w:t xml:space="preserve">. </w:t>
+      </w:r>
+      <w:r>
+        <w:rPr>
+          <w:lang w:val="pt-BR"/>
+        </w:rPr>
+        <w:t>Isso remove</w:t>
+      </w:r>
+      <w:r>
+        <w:rPr>
+          <w:lang w:val="pt-BR"/>
+        </w:rPr>
+        <w:t xml:space="preserve"> grande acoplamento entre classes</w:t>
+      </w:r>
+      <w:r>
+        <w:rPr>
+          <w:lang w:val="pt-BR"/>
+        </w:rPr>
+        <w:t>.</w:t>
+      </w:r>
+    </w:p>
+    <w:p>
+      <w:pPr>
+        <w:ind w:firstLine="720"/>
+        <w:rPr>
+          <w:lang w:val="pt-BR"/>
+        </w:rPr>
+      </w:pPr>
+      <w:proofErr w:type="spellStart"/>
+      <w:r>
+        <w:rPr>
+          <w:lang w:val="pt-BR"/>
+        </w:rPr>
+        <w:t>Builder</w:t>
+      </w:r>
+      <w:proofErr w:type="spellEnd"/>
+      <w:r>
+        <w:rPr>
+          <w:lang w:val="pt-BR"/>
+        </w:rPr>
+        <w:t xml:space="preserve"> </w:t>
+      </w:r>
+      <w:r>
+        <w:rPr>
+          <w:lang w:val="pt-BR"/>
+        </w:rPr>
+        <w:t>–</w:t>
+      </w:r>
+      <w:r>
+        <w:rPr>
+          <w:lang w:val="pt-BR"/>
+        </w:rPr>
+        <w:t xml:space="preserve"> </w:t>
+      </w:r>
+      <w:r>
+        <w:rPr>
+          <w:lang w:val="pt-BR"/>
+        </w:rPr>
+        <w:t>Tem o propósito de isolar a construção de um objeto muito difícil/chato de ser criado. Essa “criação chata” geralmente acontece quando o construtor tem vários parâmetros ou propriedades do tipo de outros objetos. Isso facilita a leitura e mantem limpeza do código.</w:t>
+      </w:r>
+    </w:p>
+    <w:p>
+      <w:pPr>
+        <w:ind w:firstLine="720"/>
+        <w:rPr>
+          <w:lang w:val="pt-BR"/>
+        </w:rPr>
+      </w:pPr>
+      <w:proofErr w:type="spellStart"/>
+      <w:r>
+        <w:rPr>
+          <w:lang w:val="pt-BR"/>
+        </w:rPr>
+        <w:t>Singleton</w:t>
+      </w:r>
+      <w:proofErr w:type="spellEnd"/>
+      <w:r>
+        <w:rPr>
+          <w:lang w:val="pt-BR"/>
+        </w:rPr>
+        <w:t xml:space="preserve"> – A ideia aqui é ter uma única instancia de uma classe especifica que possa ser usada em todo escopo como uma classe global e uniforme. A ideia de ter uma variável global não é muito </w:t>
+      </w:r>
+      <w:proofErr w:type="gramStart"/>
+      <w:r>
+        <w:rPr>
+          <w:lang w:val="pt-BR"/>
+        </w:rPr>
+        <w:t>aceito</w:t>
+      </w:r>
+      <w:proofErr w:type="gramEnd"/>
+      <w:r>
+        <w:rPr>
+          <w:lang w:val="pt-BR"/>
+        </w:rPr>
+        <w:t xml:space="preserve"> porém isso é usado em muitos exemplos que retornam uma instancia de conexão de banco de dados para ser usado.</w:t>
       </w:r>
       <w:bookmarkStart w:id="0" w:name="_GoBack"/>
       <w:bookmarkEnd w:id="0"/>
-    </w:p>
-    <w:p>
-      <w:pPr>
-        <w:rPr>
-          <w:lang w:val="pt-BR"/>
-        </w:rPr>
-      </w:pPr>
-    </w:p>
-    <w:p>
-      <w:pPr>
-        <w:rPr>
-          <w:lang w:val="pt-BR"/>
-        </w:rPr>
-      </w:pPr>
-      <w:r>
-        <w:rPr>
-          <w:lang w:val="pt-BR"/>
-        </w:rPr>
-        <w:t>De criação:</w:t>
-      </w:r>
-    </w:p>
-    <w:p>
-      <w:pPr>
-        <w:ind w:firstLine="720"/>
-        <w:rPr>
-          <w:lang w:val="pt-BR"/>
-        </w:rPr>
-      </w:pPr>
-      <w:proofErr w:type="spellStart"/>
-      <w:r>
-        <w:rPr>
-          <w:lang w:val="pt-BR"/>
-        </w:rPr>
-        <w:t>Factory</w:t>
-      </w:r>
-      <w:proofErr w:type="spellEnd"/>
-      <w:r>
-        <w:rPr>
-          <w:lang w:val="pt-BR"/>
-        </w:rPr>
-        <w:t xml:space="preserve"> </w:t>
-      </w:r>
-      <w:proofErr w:type="spellStart"/>
-      <w:r>
-        <w:rPr>
-          <w:lang w:val="pt-BR"/>
-        </w:rPr>
-        <w:t>Method</w:t>
-      </w:r>
-      <w:proofErr w:type="spellEnd"/>
-      <w:r>
-        <w:rPr>
-          <w:lang w:val="pt-BR"/>
-        </w:rPr>
-        <w:t xml:space="preserve"> </w:t>
-      </w:r>
-      <w:r>
-        <w:rPr>
-          <w:lang w:val="pt-BR"/>
-        </w:rPr>
-        <w:t>–</w:t>
-      </w:r>
-      <w:r>
-        <w:rPr>
-          <w:lang w:val="pt-BR"/>
-        </w:rPr>
-        <w:t xml:space="preserve"> Modo de encapsular a criação de novos objetos. Esses novos objetos chamados de produtos são determinados por subclasses da </w:t>
-      </w:r>
-      <w:proofErr w:type="spellStart"/>
-      <w:r>
-        <w:rPr>
-          <w:lang w:val="pt-BR"/>
-        </w:rPr>
-        <w:t>creator</w:t>
-      </w:r>
-      <w:proofErr w:type="spellEnd"/>
-      <w:r>
-        <w:rPr>
-          <w:lang w:val="pt-BR"/>
-        </w:rPr>
-        <w:t xml:space="preserve">. </w:t>
-      </w:r>
-      <w:r>
-        <w:rPr>
-          <w:lang w:val="pt-BR"/>
-        </w:rPr>
-        <w:t>Isso remove</w:t>
-      </w:r>
-      <w:r>
-        <w:rPr>
-          <w:lang w:val="pt-BR"/>
-        </w:rPr>
-        <w:t xml:space="preserve"> grande acoplamento entre classes</w:t>
-      </w:r>
-      <w:r>
-        <w:rPr>
-          <w:lang w:val="pt-BR"/>
-        </w:rPr>
-        <w:t>.</w:t>
-      </w:r>
-    </w:p>
-    <w:p>
-      <w:pPr>
-        <w:ind w:firstLine="720"/>
-        <w:rPr>
-          <w:lang w:val="pt-BR"/>
-        </w:rPr>
-      </w:pPr>
-      <w:proofErr w:type="spellStart"/>
-      <w:r>
-        <w:rPr>
-          <w:lang w:val="pt-BR"/>
-        </w:rPr>
-        <w:t>Builder</w:t>
-      </w:r>
-      <w:proofErr w:type="spellEnd"/>
-      <w:r>
-        <w:rPr>
-          <w:lang w:val="pt-BR"/>
-        </w:rPr>
-        <w:t xml:space="preserve"> </w:t>
-      </w:r>
-      <w:r>
-        <w:rPr>
-          <w:lang w:val="pt-BR"/>
-        </w:rPr>
-        <w:t>–</w:t>
-      </w:r>
-      <w:r>
-        <w:rPr>
-          <w:lang w:val="pt-BR"/>
-        </w:rPr>
-        <w:t xml:space="preserve"> </w:t>
-      </w:r>
-      <w:r>
-        <w:rPr>
-          <w:lang w:val="pt-BR"/>
-        </w:rPr>
-        <w:t>Tem o propósito de isolar a construção de um objeto muito difícil/chato de ser criado. Essa “criação chata” geralmente acontece quando o construtor tem vários parâmetros ou propriedades do tipo de outros objetos. Isso facilita a leitura e mantem limpeza do código.</w:t>
-      </w:r>
-    </w:p>
-    <w:p>
-      <w:pPr>
-        <w:ind w:firstLine="720"/>
-        <w:rPr>
-          <w:lang w:val="pt-BR"/>
-        </w:rPr>
-      </w:pPr>
-      <w:proofErr w:type="spellStart"/>
-      <w:r>
-        <w:rPr>
-          <w:lang w:val="pt-BR"/>
-        </w:rPr>
-        <w:t>Singleton</w:t>
-      </w:r>
-      <w:proofErr w:type="spellEnd"/>
-      <w:r>
-        <w:rPr>
-          <w:lang w:val="pt-BR"/>
-        </w:rPr>
-        <w:t xml:space="preserve"> – A ideia aqui é ter uma única instancia de uma classe especifica que possa ser usada em todo escopo como uma classe global e uniforme. A ideia de ter uma variável global não é muito </w:t>
-      </w:r>
-      <w:proofErr w:type="gramStart"/>
-      <w:r>
-        <w:rPr>
-          <w:lang w:val="pt-BR"/>
-        </w:rPr>
-        <w:t>aceito</w:t>
-      </w:r>
-      <w:proofErr w:type="gramEnd"/>
-      <w:r>
-        <w:rPr>
-          <w:lang w:val="pt-BR"/>
-        </w:rPr>
-        <w:t xml:space="preserve"> porém isso é usado em muitos exemplos que retornam uma instancia de conexão de banco de dados para ser usado.</w:t>
-      </w:r>
-    </w:p>
-    <w:p>
-      <w:pPr>
-        <w:ind w:firstLine="720"/>
-        <w:rPr>
-          <w:lang w:val="pt-BR"/>
-        </w:rPr>
-      </w:pPr>
-      <w:r>
-        <w:rPr>
-          <w:lang w:val="pt-BR"/>
-        </w:rPr>
-        <w:br/>
-        <w:t xml:space="preserve"> </w:t>
-      </w:r>
-      <w:r>
-        <w:rPr>
-          <w:lang w:val="pt-BR"/>
-        </w:rPr>
-        <w:br/>
-      </w:r>
       <w:r>
         <w:rPr>
           <w:lang w:val="pt-BR"/>

</xml_diff>